<commit_message>
change postanovka, according to requirements
</commit_message>
<xml_diff>
--- a/Postanovka.docx
+++ b/Postanovka.docx
@@ -39,23 +39,7 @@
           <w:b/>
           <w:sz w:val="28"/>
         </w:rPr>
-        <w:t xml:space="preserve">Тема: «Разработка автоматизированной информационной системы </w:t>
-      </w:r>
-      <w:r>
-        <w:rPr>
-          <w:rFonts w:ascii="Times New Roman" w:eastAsia="Times New Roman" w:hAnsi="Times New Roman" w:cs="Times New Roman"/>
-          <w:b/>
-          <w:sz w:val="28"/>
-        </w:rPr>
-        <w:t xml:space="preserve">учета посещаемости занятий </w:t>
-      </w:r>
-      <w:r>
-        <w:rPr>
-          <w:rFonts w:ascii="Times New Roman" w:eastAsia="Times New Roman" w:hAnsi="Times New Roman" w:cs="Times New Roman"/>
-          <w:b/>
-          <w:sz w:val="28"/>
-        </w:rPr>
-        <w:t xml:space="preserve">на базе платформы. NET» </w:t>
+        <w:t xml:space="preserve">Тема: «Разработка автоматизированной информационной системы учета посещаемости занятий на базе платформы. NET» </w:t>
       </w:r>
     </w:p>
     <w:p>
@@ -142,6 +126,13 @@
           <w:rFonts w:ascii="Times New Roman" w:eastAsia="Times New Roman" w:hAnsi="Times New Roman" w:cs="Times New Roman"/>
           <w:sz w:val="28"/>
         </w:rPr>
+        <w:t xml:space="preserve"> пропусков</w:t>
+      </w:r>
+      <w:r>
+        <w:rPr>
+          <w:rFonts w:ascii="Times New Roman" w:eastAsia="Times New Roman" w:hAnsi="Times New Roman" w:cs="Times New Roman"/>
+          <w:sz w:val="28"/>
+        </w:rPr>
         <w:t xml:space="preserve"> студентов</w:t>
       </w:r>
       <w:r>
@@ -149,28 +140,42 @@
           <w:rFonts w:ascii="Times New Roman" w:eastAsia="Times New Roman" w:hAnsi="Times New Roman" w:cs="Times New Roman"/>
           <w:sz w:val="28"/>
         </w:rPr>
-        <w:t xml:space="preserve">, </w:t>
-      </w:r>
-      <w:r>
-        <w:rPr>
-          <w:rFonts w:ascii="Times New Roman" w:eastAsia="Times New Roman" w:hAnsi="Times New Roman" w:cs="Times New Roman"/>
-          <w:sz w:val="28"/>
-        </w:rPr>
-        <w:t>календаря посещаемости</w:t>
-      </w:r>
-      <w:r>
-        <w:rPr>
-          <w:rFonts w:ascii="Times New Roman" w:eastAsia="Times New Roman" w:hAnsi="Times New Roman" w:cs="Times New Roman"/>
-          <w:sz w:val="28"/>
-        </w:rPr>
-        <w:t xml:space="preserve">, учета посещаемости </w:t>
-      </w:r>
-      <w:r>
-        <w:rPr>
-          <w:rFonts w:ascii="Times New Roman" w:eastAsia="Times New Roman" w:hAnsi="Times New Roman" w:cs="Times New Roman"/>
-          <w:sz w:val="28"/>
-        </w:rPr>
-        <w:t>занятий</w:t>
+        <w:t>, а также базы данных пользователей системы</w:t>
+      </w:r>
+      <w:r>
+        <w:rPr>
+          <w:rFonts w:ascii="Times New Roman" w:eastAsia="Times New Roman" w:hAnsi="Times New Roman" w:cs="Times New Roman"/>
+          <w:sz w:val="28"/>
+        </w:rPr>
+        <w:t>,</w:t>
+      </w:r>
+      <w:r>
+        <w:rPr>
+          <w:rFonts w:ascii="Times New Roman" w:eastAsia="Times New Roman" w:hAnsi="Times New Roman" w:cs="Times New Roman"/>
+          <w:sz w:val="28"/>
+        </w:rPr>
+        <w:t xml:space="preserve"> сотрудников</w:t>
+      </w:r>
+      <w:r>
+        <w:rPr>
+          <w:rFonts w:ascii="Times New Roman" w:eastAsia="Times New Roman" w:hAnsi="Times New Roman" w:cs="Times New Roman"/>
+          <w:sz w:val="28"/>
+        </w:rPr>
+        <w:t xml:space="preserve"> учебной части, преподавателей</w:t>
+      </w:r>
+      <w:r>
+        <w:rPr>
+          <w:rFonts w:ascii="Times New Roman" w:eastAsia="Times New Roman" w:hAnsi="Times New Roman" w:cs="Times New Roman"/>
+          <w:sz w:val="28"/>
+        </w:rPr>
+        <w:t>,</w:t>
+      </w:r>
+      <w:r>
+        <w:rPr>
+          <w:rFonts w:ascii="Times New Roman" w:eastAsia="Times New Roman" w:hAnsi="Times New Roman" w:cs="Times New Roman"/>
+          <w:sz w:val="28"/>
+        </w:rPr>
+        <w:t xml:space="preserve"> групп и студентов</w:t>
       </w:r>
       <w:r>
         <w:rPr>
@@ -219,42 +224,49 @@
           <w:rFonts w:ascii="Times New Roman" w:eastAsia="Times New Roman" w:hAnsi="Times New Roman" w:cs="Times New Roman"/>
           <w:sz w:val="28"/>
         </w:rPr>
-        <w:t xml:space="preserve"> преподаватель</w:t>
-      </w:r>
-      <w:r>
-        <w:rPr>
-          <w:rFonts w:ascii="Times New Roman" w:eastAsia="Times New Roman" w:hAnsi="Times New Roman" w:cs="Times New Roman"/>
-          <w:sz w:val="28"/>
-        </w:rPr>
-        <w:t>/</w:t>
-      </w:r>
-      <w:r>
-        <w:rPr>
-          <w:rFonts w:ascii="Times New Roman" w:eastAsia="Times New Roman" w:hAnsi="Times New Roman" w:cs="Times New Roman"/>
-          <w:sz w:val="28"/>
-        </w:rPr>
-        <w:t>проверяющий посещаемость</w:t>
-      </w:r>
-      <w:r>
-        <w:rPr>
-          <w:rFonts w:ascii="Times New Roman" w:eastAsia="Times New Roman" w:hAnsi="Times New Roman" w:cs="Times New Roman"/>
-          <w:sz w:val="28"/>
-        </w:rPr>
-        <w:t xml:space="preserve">), в режиме администратора должна быть предусмотрена возможность </w:t>
-      </w:r>
-      <w:r>
-        <w:rPr>
-          <w:rFonts w:ascii="Times New Roman" w:eastAsia="Times New Roman" w:hAnsi="Times New Roman" w:cs="Times New Roman"/>
-          <w:sz w:val="28"/>
-        </w:rPr>
-        <w:t xml:space="preserve">добавления </w:t>
-      </w:r>
-      <w:r>
-        <w:rPr>
-          <w:rFonts w:ascii="Times New Roman" w:eastAsia="Times New Roman" w:hAnsi="Times New Roman" w:cs="Times New Roman"/>
-          <w:sz w:val="28"/>
-        </w:rPr>
-        <w:t>нового пользователя.</w:t>
+        <w:t xml:space="preserve"> сотрудник</w:t>
+      </w:r>
+      <w:r>
+        <w:rPr>
+          <w:rFonts w:ascii="Times New Roman" w:eastAsia="Times New Roman" w:hAnsi="Times New Roman" w:cs="Times New Roman"/>
+          <w:sz w:val="28"/>
+        </w:rPr>
+        <w:t xml:space="preserve"> учебной части,</w:t>
+      </w:r>
+      <w:r>
+        <w:rPr>
+          <w:rFonts w:ascii="Times New Roman" w:eastAsia="Times New Roman" w:hAnsi="Times New Roman" w:cs="Times New Roman"/>
+          <w:sz w:val="28"/>
+        </w:rPr>
+        <w:t xml:space="preserve"> </w:t>
+      </w:r>
+      <w:r>
+        <w:rPr>
+          <w:rFonts w:ascii="Times New Roman" w:eastAsia="Times New Roman" w:hAnsi="Times New Roman" w:cs="Times New Roman"/>
+          <w:sz w:val="28"/>
+        </w:rPr>
+        <w:t>куратор группы</w:t>
+      </w:r>
+      <w:r>
+        <w:rPr>
+          <w:rFonts w:ascii="Times New Roman" w:eastAsia="Times New Roman" w:hAnsi="Times New Roman" w:cs="Times New Roman"/>
+          <w:sz w:val="28"/>
+        </w:rPr>
+        <w:t xml:space="preserve">, </w:t>
+      </w:r>
+      <w:r>
+        <w:rPr>
+          <w:rFonts w:ascii="Times New Roman" w:eastAsia="Times New Roman" w:hAnsi="Times New Roman" w:cs="Times New Roman"/>
+          <w:sz w:val="28"/>
+        </w:rPr>
+        <w:t>староста группы</w:t>
+      </w:r>
+      <w:r>
+        <w:rPr>
+          <w:rFonts w:ascii="Times New Roman" w:eastAsia="Times New Roman" w:hAnsi="Times New Roman" w:cs="Times New Roman"/>
+          <w:sz w:val="28"/>
+        </w:rPr>
+        <w:t>), в режиме администратора должна быть предусмотрена возможность добавления нового пользователя.</w:t>
       </w:r>
     </w:p>
     <w:p>
@@ -296,7 +308,98 @@
           <w:rFonts w:ascii="Times New Roman" w:eastAsia="Times New Roman" w:hAnsi="Times New Roman" w:cs="Times New Roman"/>
           <w:sz w:val="28"/>
         </w:rPr>
-        <w:t xml:space="preserve">добавления учащихся в систему учета и </w:t>
+        <w:t>добавления</w:t>
+      </w:r>
+      <w:r>
+        <w:rPr>
+          <w:rFonts w:ascii="Times New Roman" w:eastAsia="Times New Roman" w:hAnsi="Times New Roman" w:cs="Times New Roman"/>
+          <w:sz w:val="28"/>
+        </w:rPr>
+        <w:t xml:space="preserve"> сотрудников</w:t>
+      </w:r>
+      <w:r>
+        <w:rPr>
+          <w:rFonts w:ascii="Times New Roman" w:eastAsia="Times New Roman" w:hAnsi="Times New Roman" w:cs="Times New Roman"/>
+          <w:sz w:val="28"/>
+        </w:rPr>
+        <w:t>,</w:t>
+      </w:r>
+      <w:r>
+        <w:rPr>
+          <w:rFonts w:ascii="Times New Roman" w:eastAsia="Times New Roman" w:hAnsi="Times New Roman" w:cs="Times New Roman"/>
+          <w:sz w:val="28"/>
+        </w:rPr>
+        <w:t xml:space="preserve"> </w:t>
+      </w:r>
+      <w:r>
+        <w:rPr>
+          <w:rFonts w:ascii="Times New Roman" w:eastAsia="Times New Roman" w:hAnsi="Times New Roman" w:cs="Times New Roman"/>
+          <w:sz w:val="28"/>
+        </w:rPr>
+        <w:t>преподавател</w:t>
+      </w:r>
+      <w:r>
+        <w:rPr>
+          <w:rFonts w:ascii="Times New Roman" w:eastAsia="Times New Roman" w:hAnsi="Times New Roman" w:cs="Times New Roman"/>
+          <w:sz w:val="28"/>
+        </w:rPr>
+        <w:t>ей</w:t>
+      </w:r>
+      <w:r>
+        <w:rPr>
+          <w:rFonts w:ascii="Times New Roman" w:eastAsia="Times New Roman" w:hAnsi="Times New Roman" w:cs="Times New Roman"/>
+          <w:sz w:val="28"/>
+        </w:rPr>
+        <w:t xml:space="preserve">, </w:t>
+      </w:r>
+      <w:r>
+        <w:rPr>
+          <w:rFonts w:ascii="Times New Roman" w:eastAsia="Times New Roman" w:hAnsi="Times New Roman" w:cs="Times New Roman"/>
+          <w:sz w:val="28"/>
+        </w:rPr>
+        <w:t xml:space="preserve">групп и самих </w:t>
+      </w:r>
+      <w:r>
+        <w:rPr>
+          <w:rFonts w:ascii="Times New Roman" w:eastAsia="Times New Roman" w:hAnsi="Times New Roman" w:cs="Times New Roman"/>
+          <w:sz w:val="28"/>
+        </w:rPr>
+        <w:t>учащихся в систему учета</w:t>
+      </w:r>
+      <w:r>
+        <w:rPr>
+          <w:rFonts w:ascii="Times New Roman" w:eastAsia="Times New Roman" w:hAnsi="Times New Roman" w:cs="Times New Roman"/>
+          <w:sz w:val="28"/>
+        </w:rPr>
+        <w:t xml:space="preserve">, </w:t>
+      </w:r>
+      <w:r>
+        <w:rPr>
+          <w:rFonts w:ascii="Times New Roman" w:eastAsia="Times New Roman" w:hAnsi="Times New Roman" w:cs="Times New Roman"/>
+          <w:sz w:val="28"/>
+        </w:rPr>
+        <w:t>назначение кураторов и старост группы,</w:t>
+      </w:r>
+      <w:r>
+        <w:rPr>
+          <w:rFonts w:ascii="Times New Roman" w:eastAsia="Times New Roman" w:hAnsi="Times New Roman" w:cs="Times New Roman"/>
+          <w:sz w:val="28"/>
+        </w:rPr>
+        <w:t xml:space="preserve"> </w:t>
+      </w:r>
+      <w:r>
+        <w:rPr>
+          <w:rFonts w:ascii="Times New Roman" w:eastAsia="Times New Roman" w:hAnsi="Times New Roman" w:cs="Times New Roman"/>
+          <w:sz w:val="28"/>
+        </w:rPr>
+        <w:t>а также</w:t>
+      </w:r>
+      <w:r>
+        <w:rPr>
+          <w:rFonts w:ascii="Times New Roman" w:eastAsia="Times New Roman" w:hAnsi="Times New Roman" w:cs="Times New Roman"/>
+          <w:sz w:val="28"/>
+        </w:rPr>
+        <w:t xml:space="preserve"> </w:t>
       </w:r>
       <w:r>
         <w:rPr>
@@ -311,6 +414,13 @@
           <w:sz w:val="28"/>
         </w:rPr>
         <w:t>занятий</w:t>
+      </w:r>
+      <w:r>
+        <w:rPr>
+          <w:rFonts w:ascii="Times New Roman" w:eastAsia="Times New Roman" w:hAnsi="Times New Roman" w:cs="Times New Roman"/>
+          <w:sz w:val="28"/>
+        </w:rPr>
+        <w:t>, то есть занесении информации о пропуске занятий</w:t>
       </w:r>
       <w:r>
         <w:rPr>
@@ -472,6 +582,7 @@
           <w:rFonts w:ascii="Times New Roman" w:eastAsia="Times New Roman" w:hAnsi="Times New Roman" w:cs="Times New Roman"/>
           <w:sz w:val="28"/>
         </w:rPr>
+        <w:lastRenderedPageBreak/>
         <w:t>Администратор АИС имеет возможность:</w:t>
       </w:r>
     </w:p>
@@ -480,25 +591,59 @@
         <w:pStyle w:val="a3"/>
         <w:numPr>
           <w:ilvl w:val="0"/>
-          <w:numId w:val="1"/>
+          <w:numId w:val="6"/>
         </w:numPr>
         <w:tabs>
           <w:tab w:val="left" w:pos="1371"/>
         </w:tabs>
         <w:spacing w:after="0" w:line="360" w:lineRule="auto"/>
-        <w:ind w:hanging="720"/>
-        <w:jc w:val="both"/>
-        <w:rPr>
-          <w:rFonts w:ascii="Times New Roman" w:eastAsia="Times New Roman" w:hAnsi="Times New Roman" w:cs="Times New Roman"/>
-          <w:sz w:val="28"/>
-        </w:rPr>
-      </w:pPr>
-      <w:r>
-        <w:rPr>
-          <w:rFonts w:ascii="Times New Roman" w:eastAsia="Times New Roman" w:hAnsi="Times New Roman" w:cs="Times New Roman"/>
-          <w:sz w:val="28"/>
-        </w:rPr>
-        <w:t>добавлять и удалять пользователей АИС;</w:t>
+        <w:jc w:val="both"/>
+        <w:rPr>
+          <w:rFonts w:ascii="Times New Roman" w:eastAsia="Times New Roman" w:hAnsi="Times New Roman" w:cs="Times New Roman"/>
+          <w:sz w:val="28"/>
+        </w:rPr>
+      </w:pPr>
+      <w:r>
+        <w:rPr>
+          <w:rFonts w:ascii="Times New Roman" w:eastAsia="Times New Roman" w:hAnsi="Times New Roman" w:cs="Times New Roman"/>
+          <w:sz w:val="28"/>
+        </w:rPr>
+        <w:t xml:space="preserve">Выполнить первоначальную настройку </w:t>
+      </w:r>
+      <w:r>
+        <w:rPr>
+          <w:rFonts w:ascii="Times New Roman" w:eastAsia="Times New Roman" w:hAnsi="Times New Roman" w:cs="Times New Roman"/>
+          <w:sz w:val="28"/>
+        </w:rPr>
+        <w:t>АИС</w:t>
+      </w:r>
+      <w:r>
+        <w:rPr>
+          <w:rFonts w:ascii="Times New Roman" w:eastAsia="Times New Roman" w:hAnsi="Times New Roman" w:cs="Times New Roman"/>
+          <w:sz w:val="28"/>
+        </w:rPr>
+        <w:t xml:space="preserve"> (выполнить</w:t>
+      </w:r>
+      <w:r>
+        <w:rPr>
+          <w:rFonts w:ascii="Times New Roman" w:eastAsia="Times New Roman" w:hAnsi="Times New Roman" w:cs="Times New Roman"/>
+          <w:sz w:val="28"/>
+        </w:rPr>
+        <w:t xml:space="preserve"> </w:t>
+      </w:r>
+      <w:r>
+        <w:rPr>
+          <w:rFonts w:ascii="Times New Roman" w:eastAsia="Times New Roman" w:hAnsi="Times New Roman" w:cs="Times New Roman"/>
+          <w:sz w:val="28"/>
+        </w:rPr>
+        <w:t>подключение к БД, добавить первого пользователя – сотрудника учебной части)</w:t>
+      </w:r>
+      <w:r>
+        <w:rPr>
+          <w:rFonts w:ascii="Times New Roman" w:eastAsia="Times New Roman" w:hAnsi="Times New Roman" w:cs="Times New Roman"/>
+          <w:sz w:val="28"/>
+        </w:rPr>
+        <w:t>;</w:t>
       </w:r>
     </w:p>
     <w:p>
@@ -506,13 +651,12 @@
         <w:pStyle w:val="a3"/>
         <w:numPr>
           <w:ilvl w:val="0"/>
-          <w:numId w:val="1"/>
+          <w:numId w:val="6"/>
         </w:numPr>
         <w:tabs>
           <w:tab w:val="left" w:pos="1371"/>
         </w:tabs>
         <w:spacing w:after="0" w:line="360" w:lineRule="auto"/>
-        <w:ind w:hanging="720"/>
         <w:jc w:val="both"/>
         <w:rPr>
           <w:rFonts w:ascii="Times New Roman" w:eastAsia="Times New Roman" w:hAnsi="Times New Roman" w:cs="Times New Roman"/>
@@ -532,25 +676,23 @@
         <w:pStyle w:val="a3"/>
         <w:numPr>
           <w:ilvl w:val="0"/>
-          <w:numId w:val="1"/>
+          <w:numId w:val="6"/>
         </w:numPr>
         <w:tabs>
           <w:tab w:val="left" w:pos="1371"/>
         </w:tabs>
         <w:spacing w:after="0" w:line="360" w:lineRule="auto"/>
-        <w:ind w:hanging="720"/>
-        <w:jc w:val="both"/>
-        <w:rPr>
-          <w:rFonts w:ascii="Times New Roman" w:eastAsia="Times New Roman" w:hAnsi="Times New Roman" w:cs="Times New Roman"/>
-          <w:sz w:val="28"/>
-        </w:rPr>
-      </w:pPr>
-      <w:r>
-        <w:rPr>
-          <w:rFonts w:ascii="Times New Roman" w:eastAsia="Times New Roman" w:hAnsi="Times New Roman" w:cs="Times New Roman"/>
-          <w:sz w:val="28"/>
-        </w:rPr>
-        <w:lastRenderedPageBreak/>
+        <w:jc w:val="both"/>
+        <w:rPr>
+          <w:rFonts w:ascii="Times New Roman" w:eastAsia="Times New Roman" w:hAnsi="Times New Roman" w:cs="Times New Roman"/>
+          <w:sz w:val="28"/>
+        </w:rPr>
+      </w:pPr>
+      <w:r>
+        <w:rPr>
+          <w:rFonts w:ascii="Times New Roman" w:eastAsia="Times New Roman" w:hAnsi="Times New Roman" w:cs="Times New Roman"/>
+          <w:sz w:val="28"/>
+        </w:rPr>
         <w:t>восстанавливать базу данных.</w:t>
       </w:r>
     </w:p>
@@ -576,7 +718,7 @@
           <w:rFonts w:ascii="Times New Roman" w:eastAsia="Times New Roman" w:hAnsi="Times New Roman" w:cs="Times New Roman"/>
           <w:sz w:val="28"/>
         </w:rPr>
-        <w:t xml:space="preserve">Преподаватель </w:t>
+        <w:t xml:space="preserve">Сотрудник учебной части </w:t>
       </w:r>
       <w:r>
         <w:rPr>
@@ -606,7 +748,21 @@
           <w:rFonts w:ascii="Times New Roman" w:eastAsia="Times New Roman" w:hAnsi="Times New Roman" w:cs="Times New Roman"/>
           <w:sz w:val="28"/>
         </w:rPr>
-        <w:t>заполнять справочную информацию с помощью форм ввода;</w:t>
+        <w:t>заполнять справочную информацию с помощью форм ввода</w:t>
+      </w:r>
+      <w:r>
+        <w:rPr>
+          <w:rFonts w:ascii="Times New Roman" w:eastAsia="Times New Roman" w:hAnsi="Times New Roman" w:cs="Times New Roman"/>
+          <w:sz w:val="28"/>
+        </w:rPr>
+        <w:t xml:space="preserve"> (сотрудников учебной части, преподавателей, групп, студентов)</w:t>
+      </w:r>
+      <w:r>
+        <w:rPr>
+          <w:rFonts w:ascii="Times New Roman" w:eastAsia="Times New Roman" w:hAnsi="Times New Roman" w:cs="Times New Roman"/>
+          <w:sz w:val="28"/>
+        </w:rPr>
+        <w:t>;</w:t>
       </w:r>
     </w:p>
     <w:p>
@@ -629,15 +785,7 @@
           <w:rFonts w:ascii="Times New Roman" w:eastAsia="Times New Roman" w:hAnsi="Times New Roman" w:cs="Times New Roman"/>
           <w:sz w:val="28"/>
         </w:rPr>
-        <w:t>создавать договора</w:t>
-      </w:r>
-      <w:r>
-        <w:rPr>
-          <w:rFonts w:ascii="Times New Roman" w:eastAsia="Times New Roman" w:hAnsi="Times New Roman" w:cs="Times New Roman"/>
-          <w:sz w:val="28"/>
-          <w:lang w:val="en-US"/>
-        </w:rPr>
-        <w:t>;</w:t>
+        <w:t>создавать нового куратора группы, как пользователя системы;</w:t>
       </w:r>
     </w:p>
     <w:p>
@@ -660,22 +808,34 @@
           <w:rFonts w:ascii="Times New Roman" w:eastAsia="Times New Roman" w:hAnsi="Times New Roman" w:cs="Times New Roman"/>
           <w:sz w:val="28"/>
         </w:rPr>
-        <w:t>вести учет посещаемости</w:t>
-      </w:r>
-      <w:r>
-        <w:rPr>
-          <w:rFonts w:ascii="Times New Roman" w:eastAsia="Times New Roman" w:hAnsi="Times New Roman" w:cs="Times New Roman"/>
-          <w:sz w:val="28"/>
-        </w:rPr>
-        <w:t xml:space="preserve"> занятий</w:t>
-      </w:r>
-      <w:r>
+        <w:t>создавать нового сотрудника учебной части, как пользователя системы;</w:t>
+      </w:r>
+    </w:p>
+    <w:p>
+      <w:pPr>
+        <w:pStyle w:val="a3"/>
+        <w:spacing w:after="0" w:line="360" w:lineRule="auto"/>
+        <w:ind w:left="851"/>
+        <w:jc w:val="both"/>
         <w:rPr>
           <w:rFonts w:ascii="Times New Roman" w:eastAsia="Times New Roman" w:hAnsi="Times New Roman" w:cs="Times New Roman"/>
           <w:sz w:val="28"/>
           <w:lang w:val="en-US"/>
         </w:rPr>
-        <w:t>;</w:t>
+      </w:pPr>
+      <w:r>
+        <w:rPr>
+          <w:rFonts w:ascii="Times New Roman" w:eastAsia="Times New Roman" w:hAnsi="Times New Roman" w:cs="Times New Roman"/>
+          <w:sz w:val="28"/>
+        </w:rPr>
+        <w:t xml:space="preserve">Куратор группы </w:t>
+      </w:r>
+      <w:r>
+        <w:rPr>
+          <w:rFonts w:ascii="Times New Roman" w:eastAsia="Times New Roman" w:hAnsi="Times New Roman" w:cs="Times New Roman"/>
+          <w:sz w:val="28"/>
+        </w:rPr>
+        <w:t>имеет возможность:</w:t>
       </w:r>
     </w:p>
     <w:p>
@@ -683,29 +843,49 @@
         <w:pStyle w:val="a3"/>
         <w:numPr>
           <w:ilvl w:val="0"/>
-          <w:numId w:val="3"/>
+          <w:numId w:val="4"/>
         </w:numPr>
         <w:spacing w:after="0" w:line="360" w:lineRule="auto"/>
-        <w:ind w:hanging="589"/>
-        <w:jc w:val="both"/>
-        <w:rPr>
-          <w:rFonts w:ascii="Times New Roman" w:eastAsia="Times New Roman" w:hAnsi="Times New Roman" w:cs="Times New Roman"/>
-          <w:sz w:val="28"/>
-        </w:rPr>
-      </w:pPr>
-      <w:r>
-        <w:rPr>
-          <w:rFonts w:ascii="Times New Roman" w:eastAsia="Times New Roman" w:hAnsi="Times New Roman" w:cs="Times New Roman"/>
-          <w:sz w:val="28"/>
-        </w:rPr>
-        <w:t>формировать и экспортировать документы в приложение MS Word</w:t>
-      </w:r>
-      <w:r>
-        <w:rPr>
-          <w:rFonts w:ascii="Times New Roman" w:eastAsia="Times New Roman" w:hAnsi="Times New Roman" w:cs="Times New Roman"/>
-          <w:sz w:val="28"/>
-        </w:rPr>
-        <w:t xml:space="preserve"> 2007</w:t>
+        <w:jc w:val="both"/>
+        <w:rPr>
+          <w:rFonts w:ascii="Times New Roman" w:eastAsia="Times New Roman" w:hAnsi="Times New Roman" w:cs="Times New Roman"/>
+          <w:sz w:val="28"/>
+        </w:rPr>
+      </w:pPr>
+      <w:r>
+        <w:rPr>
+          <w:rFonts w:ascii="Times New Roman" w:eastAsia="Times New Roman" w:hAnsi="Times New Roman" w:cs="Times New Roman"/>
+          <w:sz w:val="28"/>
+        </w:rPr>
+        <w:t xml:space="preserve">Создавать нового </w:t>
+      </w:r>
+      <w:r>
+        <w:rPr>
+          <w:rFonts w:ascii="Times New Roman" w:eastAsia="Times New Roman" w:hAnsi="Times New Roman" w:cs="Times New Roman"/>
+          <w:sz w:val="28"/>
+        </w:rPr>
+        <w:t xml:space="preserve">старосту </w:t>
+      </w:r>
+      <w:r>
+        <w:rPr>
+          <w:rFonts w:ascii="Times New Roman" w:eastAsia="Times New Roman" w:hAnsi="Times New Roman" w:cs="Times New Roman"/>
+          <w:sz w:val="28"/>
+        </w:rPr>
+        <w:t xml:space="preserve">для своей </w:t>
+      </w:r>
+      <w:r>
+        <w:rPr>
+          <w:rFonts w:ascii="Times New Roman" w:eastAsia="Times New Roman" w:hAnsi="Times New Roman" w:cs="Times New Roman"/>
+          <w:sz w:val="28"/>
+        </w:rPr>
+        <w:t>группы</w:t>
+      </w:r>
+      <w:r>
+        <w:rPr>
+          <w:rFonts w:ascii="Times New Roman" w:eastAsia="Times New Roman" w:hAnsi="Times New Roman" w:cs="Times New Roman"/>
+          <w:sz w:val="28"/>
+        </w:rPr>
+        <w:t>, как пользователя системы</w:t>
       </w:r>
       <w:r>
         <w:rPr>
@@ -715,7 +895,132 @@
         <w:t>;</w:t>
       </w:r>
     </w:p>
-    <w:p/>
+    <w:p>
+      <w:pPr>
+        <w:pStyle w:val="a3"/>
+        <w:numPr>
+          <w:ilvl w:val="0"/>
+          <w:numId w:val="4"/>
+        </w:numPr>
+        <w:spacing w:after="0" w:line="360" w:lineRule="auto"/>
+        <w:jc w:val="both"/>
+        <w:rPr>
+          <w:rFonts w:ascii="Times New Roman" w:eastAsia="Times New Roman" w:hAnsi="Times New Roman" w:cs="Times New Roman"/>
+          <w:sz w:val="28"/>
+        </w:rPr>
+      </w:pPr>
+      <w:r>
+        <w:rPr>
+          <w:rFonts w:ascii="Times New Roman" w:eastAsia="Times New Roman" w:hAnsi="Times New Roman" w:cs="Times New Roman"/>
+          <w:sz w:val="28"/>
+        </w:rPr>
+        <w:t xml:space="preserve">просматривать </w:t>
+      </w:r>
+      <w:r>
+        <w:rPr>
+          <w:rFonts w:ascii="Times New Roman" w:eastAsia="Times New Roman" w:hAnsi="Times New Roman" w:cs="Times New Roman"/>
+          <w:sz w:val="28"/>
+        </w:rPr>
+        <w:t>посещаемост</w:t>
+      </w:r>
+      <w:r>
+        <w:rPr>
+          <w:rFonts w:ascii="Times New Roman" w:eastAsia="Times New Roman" w:hAnsi="Times New Roman" w:cs="Times New Roman"/>
+          <w:sz w:val="28"/>
+        </w:rPr>
+        <w:t>ь</w:t>
+      </w:r>
+      <w:r>
+        <w:rPr>
+          <w:rFonts w:ascii="Times New Roman" w:eastAsia="Times New Roman" w:hAnsi="Times New Roman" w:cs="Times New Roman"/>
+          <w:sz w:val="28"/>
+        </w:rPr>
+        <w:t xml:space="preserve"> занятий</w:t>
+      </w:r>
+      <w:r>
+        <w:rPr>
+          <w:rFonts w:ascii="Times New Roman" w:eastAsia="Times New Roman" w:hAnsi="Times New Roman" w:cs="Times New Roman"/>
+          <w:sz w:val="28"/>
+        </w:rPr>
+        <w:t xml:space="preserve"> своей группы</w:t>
+      </w:r>
+      <w:r>
+        <w:rPr>
+          <w:rFonts w:ascii="Times New Roman" w:eastAsia="Times New Roman" w:hAnsi="Times New Roman" w:cs="Times New Roman"/>
+          <w:sz w:val="28"/>
+        </w:rPr>
+        <w:t>;</w:t>
+      </w:r>
+    </w:p>
+    <w:p>
+      <w:pPr>
+        <w:pStyle w:val="a3"/>
+        <w:numPr>
+          <w:ilvl w:val="0"/>
+          <w:numId w:val="4"/>
+        </w:numPr>
+        <w:spacing w:after="0" w:line="360" w:lineRule="auto"/>
+        <w:jc w:val="both"/>
+        <w:rPr>
+          <w:rFonts w:ascii="Times New Roman" w:eastAsia="Times New Roman" w:hAnsi="Times New Roman" w:cs="Times New Roman"/>
+          <w:sz w:val="28"/>
+        </w:rPr>
+      </w:pPr>
+      <w:r>
+        <w:rPr>
+          <w:rFonts w:ascii="Times New Roman" w:eastAsia="Times New Roman" w:hAnsi="Times New Roman" w:cs="Times New Roman"/>
+          <w:sz w:val="28"/>
+        </w:rPr>
+        <w:t>создавать и экспортировать отчеты посещаемости</w:t>
+      </w:r>
+      <w:r>
+        <w:rPr>
+          <w:rFonts w:ascii="Times New Roman" w:eastAsia="Times New Roman" w:hAnsi="Times New Roman" w:cs="Times New Roman"/>
+          <w:sz w:val="28"/>
+        </w:rPr>
+        <w:t>;</w:t>
+      </w:r>
+    </w:p>
+    <w:p>
+      <w:pPr>
+        <w:spacing w:after="0" w:line="360" w:lineRule="auto"/>
+        <w:ind w:left="851"/>
+        <w:jc w:val="both"/>
+        <w:rPr>
+          <w:rFonts w:ascii="Times New Roman" w:eastAsia="Times New Roman" w:hAnsi="Times New Roman" w:cs="Times New Roman"/>
+          <w:sz w:val="28"/>
+        </w:rPr>
+      </w:pPr>
+      <w:r>
+        <w:rPr>
+          <w:rFonts w:ascii="Times New Roman" w:eastAsia="Times New Roman" w:hAnsi="Times New Roman" w:cs="Times New Roman"/>
+          <w:sz w:val="28"/>
+        </w:rPr>
+        <w:t>Староста группы имеет возможность:</w:t>
+      </w:r>
+    </w:p>
+    <w:p>
+      <w:pPr>
+        <w:pStyle w:val="a3"/>
+        <w:numPr>
+          <w:ilvl w:val="0"/>
+          <w:numId w:val="5"/>
+        </w:numPr>
+        <w:spacing w:after="0" w:line="360" w:lineRule="auto"/>
+        <w:jc w:val="both"/>
+        <w:rPr>
+          <w:rFonts w:ascii="Times New Roman" w:eastAsia="Times New Roman" w:hAnsi="Times New Roman" w:cs="Times New Roman"/>
+          <w:sz w:val="28"/>
+        </w:rPr>
+      </w:pPr>
+      <w:r>
+        <w:rPr>
+          <w:rFonts w:ascii="Times New Roman" w:eastAsia="Times New Roman" w:hAnsi="Times New Roman" w:cs="Times New Roman"/>
+          <w:sz w:val="28"/>
+        </w:rPr>
+        <w:t>Вести учет посещаемости занятий своей группы;</w:t>
+      </w:r>
+    </w:p>
     <w:sectPr>
       <w:pgSz w:w="11906" w:h="16838"/>
       <w:pgMar w:top="1134" w:right="850" w:bottom="1134" w:left="1701" w:header="708" w:footer="708" w:gutter="0"/>
@@ -729,6 +1034,178 @@
 <file path=word/numbering.xml><?xml version="1.0" encoding="utf-8"?>
 <w:numbering xmlns:wpc="http://schemas.microsoft.com/office/word/2010/wordprocessingCanvas" xmlns:cx="http://schemas.microsoft.com/office/drawing/2014/chartex" xmlns:cx1="http://schemas.microsoft.com/office/drawing/2015/9/8/chartex" xmlns:cx2="http://schemas.microsoft.com/office/drawing/2015/10/21/chartex" xmlns:cx3="http://schemas.microsoft.com/office/drawing/2016/5/9/chartex" xmlns:cx4="http://schemas.microsoft.com/office/drawing/2016/5/10/chartex" xmlns:cx5="http://schemas.microsoft.com/office/drawing/2016/5/11/chartex" xmlns:cx6="http://schemas.microsoft.com/office/drawing/2016/5/12/chartex" xmlns:cx7="http://schemas.microsoft.com/office/drawing/2016/5/13/chartex" xmlns:cx8="http://schemas.microsoft.com/office/drawing/2016/5/14/chartex" xmlns:mc="http://schemas.openxmlformats.org/markup-compatibility/2006" xmlns:aink="http://schemas.microsoft.com/office/drawing/2016/ink" xmlns:am3d="http://schemas.microsoft.com/office/drawing/2017/model3d" xmlns:o="urn:schemas-microsoft-com:office:office" xmlns:oel="http://schemas.microsoft.com/office/2019/extlst" xmlns:r="http://schemas.openxmlformats.org/officeDocument/2006/relationships" xmlns:m="http://schemas.openxmlformats.org/officeDocument/2006/math" xmlns:v="urn:schemas-microsoft-com:vml" xmlns:wp14="http://schemas.microsoft.com/office/word/2010/wordprocessingDrawing" xmlns:wp="http://schemas.openxmlformats.org/drawingml/2006/wordprocessingDrawing" xmlns:w10="urn:schemas-microsoft-com:office:word" xmlns:w="http://schemas.openxmlformats.org/wordprocessingml/2006/main" xmlns:w14="http://schemas.microsoft.com/office/word/2010/wordml" xmlns:w15="http://schemas.microsoft.com/office/word/2012/wordml" xmlns:w16cex="http://schemas.microsoft.com/office/word/2018/wordml/cex" xmlns:w16cid="http://schemas.microsoft.com/office/word/2016/wordml/cid" xmlns:w16="http://schemas.microsoft.com/office/word/2018/wordml" xmlns:w16sdtdh="http://schemas.microsoft.com/office/word/2020/wordml/sdtdatahash" xmlns:w16se="http://schemas.microsoft.com/office/word/2015/wordml/symex" xmlns:wpg="http://schemas.microsoft.com/office/word/2010/wordprocessingGroup" xmlns:wpi="http://schemas.microsoft.com/office/word/2010/wordprocessingInk" xmlns:wne="http://schemas.microsoft.com/office/word/2006/wordml" xmlns:wps="http://schemas.microsoft.com/office/word/2010/wordprocessingShape" mc:Ignorable="w14 w15 w16se w16cid w16 w16cex w16sdtdh wp14">
   <w:abstractNum w:abstractNumId="0" w15:restartNumberingAfterBreak="0">
+    <w:nsid w:val="0D2746F2"/>
+    <w:multiLevelType w:val="hybridMultilevel"/>
+    <w:tmpl w:val="EB6AFF60"/>
+    <w:lvl w:ilvl="0" w:tplc="0409000F">
+      <w:start w:val="1"/>
+      <w:numFmt w:val="decimal"/>
+      <w:lvlText w:val="%1."/>
+      <w:lvlJc w:val="left"/>
+      <w:pPr>
+        <w:ind w:left="1211" w:hanging="360"/>
+      </w:pPr>
+    </w:lvl>
+    <w:lvl w:ilvl="1" w:tplc="04090019" w:tentative="1">
+      <w:start w:val="1"/>
+      <w:numFmt w:val="lowerLetter"/>
+      <w:lvlText w:val="%2."/>
+      <w:lvlJc w:val="left"/>
+      <w:pPr>
+        <w:ind w:left="1931" w:hanging="360"/>
+      </w:pPr>
+    </w:lvl>
+    <w:lvl w:ilvl="2" w:tplc="0409001B" w:tentative="1">
+      <w:start w:val="1"/>
+      <w:numFmt w:val="lowerRoman"/>
+      <w:lvlText w:val="%3."/>
+      <w:lvlJc w:val="right"/>
+      <w:pPr>
+        <w:ind w:left="2651" w:hanging="180"/>
+      </w:pPr>
+    </w:lvl>
+    <w:lvl w:ilvl="3" w:tplc="0409000F" w:tentative="1">
+      <w:start w:val="1"/>
+      <w:numFmt w:val="decimal"/>
+      <w:lvlText w:val="%4."/>
+      <w:lvlJc w:val="left"/>
+      <w:pPr>
+        <w:ind w:left="3371" w:hanging="360"/>
+      </w:pPr>
+    </w:lvl>
+    <w:lvl w:ilvl="4" w:tplc="04090019" w:tentative="1">
+      <w:start w:val="1"/>
+      <w:numFmt w:val="lowerLetter"/>
+      <w:lvlText w:val="%5."/>
+      <w:lvlJc w:val="left"/>
+      <w:pPr>
+        <w:ind w:left="4091" w:hanging="360"/>
+      </w:pPr>
+    </w:lvl>
+    <w:lvl w:ilvl="5" w:tplc="0409001B" w:tentative="1">
+      <w:start w:val="1"/>
+      <w:numFmt w:val="lowerRoman"/>
+      <w:lvlText w:val="%6."/>
+      <w:lvlJc w:val="right"/>
+      <w:pPr>
+        <w:ind w:left="4811" w:hanging="180"/>
+      </w:pPr>
+    </w:lvl>
+    <w:lvl w:ilvl="6" w:tplc="0409000F" w:tentative="1">
+      <w:start w:val="1"/>
+      <w:numFmt w:val="decimal"/>
+      <w:lvlText w:val="%7."/>
+      <w:lvlJc w:val="left"/>
+      <w:pPr>
+        <w:ind w:left="5531" w:hanging="360"/>
+      </w:pPr>
+    </w:lvl>
+    <w:lvl w:ilvl="7" w:tplc="04090019" w:tentative="1">
+      <w:start w:val="1"/>
+      <w:numFmt w:val="lowerLetter"/>
+      <w:lvlText w:val="%8."/>
+      <w:lvlJc w:val="left"/>
+      <w:pPr>
+        <w:ind w:left="6251" w:hanging="360"/>
+      </w:pPr>
+    </w:lvl>
+    <w:lvl w:ilvl="8" w:tplc="0409001B" w:tentative="1">
+      <w:start w:val="1"/>
+      <w:numFmt w:val="lowerRoman"/>
+      <w:lvlText w:val="%9."/>
+      <w:lvlJc w:val="right"/>
+      <w:pPr>
+        <w:ind w:left="6971" w:hanging="180"/>
+      </w:pPr>
+    </w:lvl>
+  </w:abstractNum>
+  <w:abstractNum w:abstractNumId="1" w15:restartNumberingAfterBreak="0">
+    <w:nsid w:val="0EB26D4E"/>
+    <w:multiLevelType w:val="hybridMultilevel"/>
+    <w:tmpl w:val="51801206"/>
+    <w:lvl w:ilvl="0" w:tplc="0409000F">
+      <w:start w:val="1"/>
+      <w:numFmt w:val="decimal"/>
+      <w:lvlText w:val="%1."/>
+      <w:lvlJc w:val="left"/>
+      <w:pPr>
+        <w:ind w:left="1211" w:hanging="360"/>
+      </w:pPr>
+    </w:lvl>
+    <w:lvl w:ilvl="1" w:tplc="04090019" w:tentative="1">
+      <w:start w:val="1"/>
+      <w:numFmt w:val="lowerLetter"/>
+      <w:lvlText w:val="%2."/>
+      <w:lvlJc w:val="left"/>
+      <w:pPr>
+        <w:ind w:left="1931" w:hanging="360"/>
+      </w:pPr>
+    </w:lvl>
+    <w:lvl w:ilvl="2" w:tplc="0409001B" w:tentative="1">
+      <w:start w:val="1"/>
+      <w:numFmt w:val="lowerRoman"/>
+      <w:lvlText w:val="%3."/>
+      <w:lvlJc w:val="right"/>
+      <w:pPr>
+        <w:ind w:left="2651" w:hanging="180"/>
+      </w:pPr>
+    </w:lvl>
+    <w:lvl w:ilvl="3" w:tplc="0409000F" w:tentative="1">
+      <w:start w:val="1"/>
+      <w:numFmt w:val="decimal"/>
+      <w:lvlText w:val="%4."/>
+      <w:lvlJc w:val="left"/>
+      <w:pPr>
+        <w:ind w:left="3371" w:hanging="360"/>
+      </w:pPr>
+    </w:lvl>
+    <w:lvl w:ilvl="4" w:tplc="04090019" w:tentative="1">
+      <w:start w:val="1"/>
+      <w:numFmt w:val="lowerLetter"/>
+      <w:lvlText w:val="%5."/>
+      <w:lvlJc w:val="left"/>
+      <w:pPr>
+        <w:ind w:left="4091" w:hanging="360"/>
+      </w:pPr>
+    </w:lvl>
+    <w:lvl w:ilvl="5" w:tplc="0409001B" w:tentative="1">
+      <w:start w:val="1"/>
+      <w:numFmt w:val="lowerRoman"/>
+      <w:lvlText w:val="%6."/>
+      <w:lvlJc w:val="right"/>
+      <w:pPr>
+        <w:ind w:left="4811" w:hanging="180"/>
+      </w:pPr>
+    </w:lvl>
+    <w:lvl w:ilvl="6" w:tplc="0409000F" w:tentative="1">
+      <w:start w:val="1"/>
+      <w:numFmt w:val="decimal"/>
+      <w:lvlText w:val="%7."/>
+      <w:lvlJc w:val="left"/>
+      <w:pPr>
+        <w:ind w:left="5531" w:hanging="360"/>
+      </w:pPr>
+    </w:lvl>
+    <w:lvl w:ilvl="7" w:tplc="04090019" w:tentative="1">
+      <w:start w:val="1"/>
+      <w:numFmt w:val="lowerLetter"/>
+      <w:lvlText w:val="%8."/>
+      <w:lvlJc w:val="left"/>
+      <w:pPr>
+        <w:ind w:left="6251" w:hanging="360"/>
+      </w:pPr>
+    </w:lvl>
+    <w:lvl w:ilvl="8" w:tplc="0409001B" w:tentative="1">
+      <w:start w:val="1"/>
+      <w:numFmt w:val="lowerRoman"/>
+      <w:lvlText w:val="%9."/>
+      <w:lvlJc w:val="right"/>
+      <w:pPr>
+        <w:ind w:left="6971" w:hanging="180"/>
+      </w:pPr>
+    </w:lvl>
+  </w:abstractNum>
+  <w:abstractNum w:abstractNumId="2" w15:restartNumberingAfterBreak="0">
     <w:nsid w:val="1F0530B9"/>
     <w:multiLevelType w:val="hybridMultilevel"/>
     <w:tmpl w:val="B6F2D674"/>
@@ -814,7 +1291,7 @@
       </w:pPr>
     </w:lvl>
   </w:abstractNum>
-  <w:abstractNum w:abstractNumId="1" w15:restartNumberingAfterBreak="0">
+  <w:abstractNum w:abstractNumId="3" w15:restartNumberingAfterBreak="0">
     <w:nsid w:val="328A2826"/>
     <w:multiLevelType w:val="hybridMultilevel"/>
     <w:tmpl w:val="DD0CCCEA"/>
@@ -903,7 +1380,93 @@
       </w:pPr>
     </w:lvl>
   </w:abstractNum>
-  <w:abstractNum w:abstractNumId="2" w15:restartNumberingAfterBreak="0">
+  <w:abstractNum w:abstractNumId="4" w15:restartNumberingAfterBreak="0">
+    <w:nsid w:val="6C106458"/>
+    <w:multiLevelType w:val="hybridMultilevel"/>
+    <w:tmpl w:val="80C6A362"/>
+    <w:lvl w:ilvl="0" w:tplc="0409000F">
+      <w:start w:val="1"/>
+      <w:numFmt w:val="decimal"/>
+      <w:lvlText w:val="%1."/>
+      <w:lvlJc w:val="left"/>
+      <w:pPr>
+        <w:ind w:left="1211" w:hanging="360"/>
+      </w:pPr>
+    </w:lvl>
+    <w:lvl w:ilvl="1" w:tplc="04090019" w:tentative="1">
+      <w:start w:val="1"/>
+      <w:numFmt w:val="lowerLetter"/>
+      <w:lvlText w:val="%2."/>
+      <w:lvlJc w:val="left"/>
+      <w:pPr>
+        <w:ind w:left="1931" w:hanging="360"/>
+      </w:pPr>
+    </w:lvl>
+    <w:lvl w:ilvl="2" w:tplc="0409001B" w:tentative="1">
+      <w:start w:val="1"/>
+      <w:numFmt w:val="lowerRoman"/>
+      <w:lvlText w:val="%3."/>
+      <w:lvlJc w:val="right"/>
+      <w:pPr>
+        <w:ind w:left="2651" w:hanging="180"/>
+      </w:pPr>
+    </w:lvl>
+    <w:lvl w:ilvl="3" w:tplc="0409000F" w:tentative="1">
+      <w:start w:val="1"/>
+      <w:numFmt w:val="decimal"/>
+      <w:lvlText w:val="%4."/>
+      <w:lvlJc w:val="left"/>
+      <w:pPr>
+        <w:ind w:left="3371" w:hanging="360"/>
+      </w:pPr>
+    </w:lvl>
+    <w:lvl w:ilvl="4" w:tplc="04090019" w:tentative="1">
+      <w:start w:val="1"/>
+      <w:numFmt w:val="lowerLetter"/>
+      <w:lvlText w:val="%5."/>
+      <w:lvlJc w:val="left"/>
+      <w:pPr>
+        <w:ind w:left="4091" w:hanging="360"/>
+      </w:pPr>
+    </w:lvl>
+    <w:lvl w:ilvl="5" w:tplc="0409001B" w:tentative="1">
+      <w:start w:val="1"/>
+      <w:numFmt w:val="lowerRoman"/>
+      <w:lvlText w:val="%6."/>
+      <w:lvlJc w:val="right"/>
+      <w:pPr>
+        <w:ind w:left="4811" w:hanging="180"/>
+      </w:pPr>
+    </w:lvl>
+    <w:lvl w:ilvl="6" w:tplc="0409000F" w:tentative="1">
+      <w:start w:val="1"/>
+      <w:numFmt w:val="decimal"/>
+      <w:lvlText w:val="%7."/>
+      <w:lvlJc w:val="left"/>
+      <w:pPr>
+        <w:ind w:left="5531" w:hanging="360"/>
+      </w:pPr>
+    </w:lvl>
+    <w:lvl w:ilvl="7" w:tplc="04090019" w:tentative="1">
+      <w:start w:val="1"/>
+      <w:numFmt w:val="lowerLetter"/>
+      <w:lvlText w:val="%8."/>
+      <w:lvlJc w:val="left"/>
+      <w:pPr>
+        <w:ind w:left="6251" w:hanging="360"/>
+      </w:pPr>
+    </w:lvl>
+    <w:lvl w:ilvl="8" w:tplc="0409001B" w:tentative="1">
+      <w:start w:val="1"/>
+      <w:numFmt w:val="lowerRoman"/>
+      <w:lvlText w:val="%9."/>
+      <w:lvlJc w:val="right"/>
+      <w:pPr>
+        <w:ind w:left="6971" w:hanging="180"/>
+      </w:pPr>
+    </w:lvl>
+  </w:abstractNum>
+  <w:abstractNum w:abstractNumId="5" w15:restartNumberingAfterBreak="0">
     <w:nsid w:val="76F32214"/>
     <w:multiLevelType w:val="hybridMultilevel"/>
     <w:tmpl w:val="1966BAAA"/>
@@ -990,13 +1553,22 @@
     </w:lvl>
   </w:abstractNum>
   <w:num w:numId="1" w16cid:durableId="2133983979">
-    <w:abstractNumId w:val="1"/>
+    <w:abstractNumId w:val="3"/>
   </w:num>
   <w:num w:numId="2" w16cid:durableId="989363884">
+    <w:abstractNumId w:val="5"/>
+  </w:num>
+  <w:num w:numId="3" w16cid:durableId="1106775680">
     <w:abstractNumId w:val="2"/>
   </w:num>
-  <w:num w:numId="3" w16cid:durableId="1106775680">
+  <w:num w:numId="4" w16cid:durableId="714235342">
+    <w:abstractNumId w:val="4"/>
+  </w:num>
+  <w:num w:numId="5" w16cid:durableId="1174806783">
     <w:abstractNumId w:val="0"/>
+  </w:num>
+  <w:num w:numId="6" w16cid:durableId="360517689">
+    <w:abstractNumId w:val="1"/>
   </w:num>
 </w:numbering>
 </file>

</xml_diff>

<commit_message>
edit TZ and finish AttendenceTable
</commit_message>
<xml_diff>
--- a/Postanovka.docx
+++ b/Postanovka.docx
@@ -1,6 +1,6 @@
 
 <file path=word/document.xml><?xml version="1.0" encoding="utf-8"?>
-<w:document xmlns:wpc="http://schemas.microsoft.com/office/word/2010/wordprocessingCanvas" xmlns:cx="http://schemas.microsoft.com/office/drawing/2014/chartex" xmlns:cx1="http://schemas.microsoft.com/office/drawing/2015/9/8/chartex" xmlns:cx2="http://schemas.microsoft.com/office/drawing/2015/10/21/chartex" xmlns:cx3="http://schemas.microsoft.com/office/drawing/2016/5/9/chartex" xmlns:cx4="http://schemas.microsoft.com/office/drawing/2016/5/10/chartex" xmlns:cx5="http://schemas.microsoft.com/office/drawing/2016/5/11/chartex" xmlns:cx6="http://schemas.microsoft.com/office/drawing/2016/5/12/chartex" xmlns:cx7="http://schemas.microsoft.com/office/drawing/2016/5/13/chartex" xmlns:cx8="http://schemas.microsoft.com/office/drawing/2016/5/14/chartex" xmlns:mc="http://schemas.openxmlformats.org/markup-compatibility/2006" xmlns:aink="http://schemas.microsoft.com/office/drawing/2016/ink" xmlns:am3d="http://schemas.microsoft.com/office/drawing/2017/model3d" xmlns:o="urn:schemas-microsoft-com:office:office" xmlns:oel="http://schemas.microsoft.com/office/2019/extlst" xmlns:r="http://schemas.openxmlformats.org/officeDocument/2006/relationships" xmlns:m="http://schemas.openxmlformats.org/officeDocument/2006/math" xmlns:v="urn:schemas-microsoft-com:vml" xmlns:wp14="http://schemas.microsoft.com/office/word/2010/wordprocessingDrawing" xmlns:wp="http://schemas.openxmlformats.org/drawingml/2006/wordprocessingDrawing" xmlns:w10="urn:schemas-microsoft-com:office:word" xmlns:w="http://schemas.openxmlformats.org/wordprocessingml/2006/main" xmlns:w14="http://schemas.microsoft.com/office/word/2010/wordml" xmlns:w15="http://schemas.microsoft.com/office/word/2012/wordml" xmlns:w16cex="http://schemas.microsoft.com/office/word/2018/wordml/cex" xmlns:w16cid="http://schemas.microsoft.com/office/word/2016/wordml/cid" xmlns:w16="http://schemas.microsoft.com/office/word/2018/wordml" xmlns:w16sdtdh="http://schemas.microsoft.com/office/word/2020/wordml/sdtdatahash" xmlns:w16se="http://schemas.microsoft.com/office/word/2015/wordml/symex" xmlns:wpg="http://schemas.microsoft.com/office/word/2010/wordprocessingGroup" xmlns:wpi="http://schemas.microsoft.com/office/word/2010/wordprocessingInk" xmlns:wne="http://schemas.microsoft.com/office/word/2006/wordml" xmlns:wps="http://schemas.microsoft.com/office/word/2010/wordprocessingShape" mc:Ignorable="w14 w15 w16se w16cid w16 w16cex w16sdtdh wp14">
+<w:document xmlns:wpc="http://schemas.microsoft.com/office/word/2010/wordprocessingCanvas" xmlns:cx="http://schemas.microsoft.com/office/drawing/2014/chartex" xmlns:cx1="http://schemas.microsoft.com/office/drawing/2015/9/8/chartex" xmlns:cx2="http://schemas.microsoft.com/office/drawing/2015/10/21/chartex" xmlns:cx3="http://schemas.microsoft.com/office/drawing/2016/5/9/chartex" xmlns:cx4="http://schemas.microsoft.com/office/drawing/2016/5/10/chartex" xmlns:cx5="http://schemas.microsoft.com/office/drawing/2016/5/11/chartex" xmlns:cx6="http://schemas.microsoft.com/office/drawing/2016/5/12/chartex" xmlns:cx7="http://schemas.microsoft.com/office/drawing/2016/5/13/chartex" xmlns:cx8="http://schemas.microsoft.com/office/drawing/2016/5/14/chartex" xmlns:mc="http://schemas.openxmlformats.org/markup-compatibility/2006" xmlns:aink="http://schemas.microsoft.com/office/drawing/2016/ink" xmlns:am3d="http://schemas.microsoft.com/office/drawing/2017/model3d" xmlns:o="urn:schemas-microsoft-com:office:office" xmlns:oel="http://schemas.microsoft.com/office/2019/extlst" xmlns:r="http://schemas.openxmlformats.org/officeDocument/2006/relationships" xmlns:m="http://schemas.openxmlformats.org/officeDocument/2006/math" xmlns:v="urn:schemas-microsoft-com:vml" xmlns:wp14="http://schemas.microsoft.com/office/word/2010/wordprocessingDrawing" xmlns:wp="http://schemas.openxmlformats.org/drawingml/2006/wordprocessingDrawing" xmlns:w10="urn:schemas-microsoft-com:office:word" xmlns:w="http://schemas.openxmlformats.org/wordprocessingml/2006/main" xmlns:w14="http://schemas.microsoft.com/office/word/2010/wordml" xmlns:w15="http://schemas.microsoft.com/office/word/2012/wordml" xmlns:w16cex="http://schemas.microsoft.com/office/word/2018/wordml/cex" xmlns:w16cid="http://schemas.microsoft.com/office/word/2016/wordml/cid" xmlns:w16="http://schemas.microsoft.com/office/word/2018/wordml" xmlns:w16du="http://schemas.microsoft.com/office/word/2023/wordml/word16du" xmlns:w16sdtdh="http://schemas.microsoft.com/office/word/2020/wordml/sdtdatahash" xmlns:w16se="http://schemas.microsoft.com/office/word/2015/wordml/symex" xmlns:wpg="http://schemas.microsoft.com/office/word/2010/wordprocessingGroup" xmlns:wpi="http://schemas.microsoft.com/office/word/2010/wordprocessingInk" xmlns:wne="http://schemas.microsoft.com/office/word/2006/wordml" xmlns:wps="http://schemas.microsoft.com/office/word/2010/wordprocessingShape" mc:Ignorable="w14 w15 w16se w16cid w16 w16cex w16sdtdh w16du wp14">
   <w:body>
     <w:p>
       <w:pPr>
@@ -561,7 +561,22 @@
           <w:rFonts w:ascii="Times New Roman" w:eastAsia="Times New Roman" w:hAnsi="Times New Roman" w:cs="Times New Roman"/>
           <w:sz w:val="28"/>
         </w:rPr>
-        <w:t xml:space="preserve">Язык программирования С#. База данных составляется в MS SQL. </w:t>
+        <w:t>Язык программирования С#. База данных составляется в M</w:t>
+      </w:r>
+      <w:r>
+        <w:rPr>
+          <w:rFonts w:ascii="Times New Roman" w:eastAsia="Times New Roman" w:hAnsi="Times New Roman" w:cs="Times New Roman"/>
+          <w:sz w:val="28"/>
+          <w:lang w:val="en-US"/>
+        </w:rPr>
+        <w:t>y</w:t>
+      </w:r>
+      <w:r>
+        <w:rPr>
+          <w:rFonts w:ascii="Times New Roman" w:eastAsia="Times New Roman" w:hAnsi="Times New Roman" w:cs="Times New Roman"/>
+          <w:sz w:val="28"/>
+        </w:rPr>
+        <w:t xml:space="preserve">SQL. </w:t>
       </w:r>
     </w:p>
     <w:p>
@@ -1032,7 +1047,7 @@
 </file>
 
 <file path=word/numbering.xml><?xml version="1.0" encoding="utf-8"?>
-<w:numbering xmlns:wpc="http://schemas.microsoft.com/office/word/2010/wordprocessingCanvas" xmlns:cx="http://schemas.microsoft.com/office/drawing/2014/chartex" xmlns:cx1="http://schemas.microsoft.com/office/drawing/2015/9/8/chartex" xmlns:cx2="http://schemas.microsoft.com/office/drawing/2015/10/21/chartex" xmlns:cx3="http://schemas.microsoft.com/office/drawing/2016/5/9/chartex" xmlns:cx4="http://schemas.microsoft.com/office/drawing/2016/5/10/chartex" xmlns:cx5="http://schemas.microsoft.com/office/drawing/2016/5/11/chartex" xmlns:cx6="http://schemas.microsoft.com/office/drawing/2016/5/12/chartex" xmlns:cx7="http://schemas.microsoft.com/office/drawing/2016/5/13/chartex" xmlns:cx8="http://schemas.microsoft.com/office/drawing/2016/5/14/chartex" xmlns:mc="http://schemas.openxmlformats.org/markup-compatibility/2006" xmlns:aink="http://schemas.microsoft.com/office/drawing/2016/ink" xmlns:am3d="http://schemas.microsoft.com/office/drawing/2017/model3d" xmlns:o="urn:schemas-microsoft-com:office:office" xmlns:oel="http://schemas.microsoft.com/office/2019/extlst" xmlns:r="http://schemas.openxmlformats.org/officeDocument/2006/relationships" xmlns:m="http://schemas.openxmlformats.org/officeDocument/2006/math" xmlns:v="urn:schemas-microsoft-com:vml" xmlns:wp14="http://schemas.microsoft.com/office/word/2010/wordprocessingDrawing" xmlns:wp="http://schemas.openxmlformats.org/drawingml/2006/wordprocessingDrawing" xmlns:w10="urn:schemas-microsoft-com:office:word" xmlns:w="http://schemas.openxmlformats.org/wordprocessingml/2006/main" xmlns:w14="http://schemas.microsoft.com/office/word/2010/wordml" xmlns:w15="http://schemas.microsoft.com/office/word/2012/wordml" xmlns:w16cex="http://schemas.microsoft.com/office/word/2018/wordml/cex" xmlns:w16cid="http://schemas.microsoft.com/office/word/2016/wordml/cid" xmlns:w16="http://schemas.microsoft.com/office/word/2018/wordml" xmlns:w16sdtdh="http://schemas.microsoft.com/office/word/2020/wordml/sdtdatahash" xmlns:w16se="http://schemas.microsoft.com/office/word/2015/wordml/symex" xmlns:wpg="http://schemas.microsoft.com/office/word/2010/wordprocessingGroup" xmlns:wpi="http://schemas.microsoft.com/office/word/2010/wordprocessingInk" xmlns:wne="http://schemas.microsoft.com/office/word/2006/wordml" xmlns:wps="http://schemas.microsoft.com/office/word/2010/wordprocessingShape" mc:Ignorable="w14 w15 w16se w16cid w16 w16cex w16sdtdh wp14">
+<w:numbering xmlns:wpc="http://schemas.microsoft.com/office/word/2010/wordprocessingCanvas" xmlns:cx="http://schemas.microsoft.com/office/drawing/2014/chartex" xmlns:cx1="http://schemas.microsoft.com/office/drawing/2015/9/8/chartex" xmlns:cx2="http://schemas.microsoft.com/office/drawing/2015/10/21/chartex" xmlns:cx3="http://schemas.microsoft.com/office/drawing/2016/5/9/chartex" xmlns:cx4="http://schemas.microsoft.com/office/drawing/2016/5/10/chartex" xmlns:cx5="http://schemas.microsoft.com/office/drawing/2016/5/11/chartex" xmlns:cx6="http://schemas.microsoft.com/office/drawing/2016/5/12/chartex" xmlns:cx7="http://schemas.microsoft.com/office/drawing/2016/5/13/chartex" xmlns:cx8="http://schemas.microsoft.com/office/drawing/2016/5/14/chartex" xmlns:mc="http://schemas.openxmlformats.org/markup-compatibility/2006" xmlns:aink="http://schemas.microsoft.com/office/drawing/2016/ink" xmlns:am3d="http://schemas.microsoft.com/office/drawing/2017/model3d" xmlns:o="urn:schemas-microsoft-com:office:office" xmlns:oel="http://schemas.microsoft.com/office/2019/extlst" xmlns:r="http://schemas.openxmlformats.org/officeDocument/2006/relationships" xmlns:m="http://schemas.openxmlformats.org/officeDocument/2006/math" xmlns:v="urn:schemas-microsoft-com:vml" xmlns:wp14="http://schemas.microsoft.com/office/word/2010/wordprocessingDrawing" xmlns:wp="http://schemas.openxmlformats.org/drawingml/2006/wordprocessingDrawing" xmlns:w10="urn:schemas-microsoft-com:office:word" xmlns:w="http://schemas.openxmlformats.org/wordprocessingml/2006/main" xmlns:w14="http://schemas.microsoft.com/office/word/2010/wordml" xmlns:w15="http://schemas.microsoft.com/office/word/2012/wordml" xmlns:w16cex="http://schemas.microsoft.com/office/word/2018/wordml/cex" xmlns:w16cid="http://schemas.microsoft.com/office/word/2016/wordml/cid" xmlns:w16="http://schemas.microsoft.com/office/word/2018/wordml" xmlns:w16du="http://schemas.microsoft.com/office/word/2023/wordml/word16du" xmlns:w16sdtdh="http://schemas.microsoft.com/office/word/2020/wordml/sdtdatahash" xmlns:w16se="http://schemas.microsoft.com/office/word/2015/wordml/symex" xmlns:wpg="http://schemas.microsoft.com/office/word/2010/wordprocessingGroup" xmlns:wpi="http://schemas.microsoft.com/office/word/2010/wordprocessingInk" xmlns:wne="http://schemas.microsoft.com/office/word/2006/wordml" xmlns:wps="http://schemas.microsoft.com/office/word/2010/wordprocessingShape" mc:Ignorable="w14 w15 w16se w16cid w16 w16cex w16sdtdh w16du wp14">
   <w:abstractNum w:abstractNumId="0" w15:restartNumberingAfterBreak="0">
     <w:nsid w:val="0D2746F2"/>
     <w:multiLevelType w:val="hybridMultilevel"/>
@@ -1574,7 +1589,7 @@
 </file>
 
 <file path=word/styles.xml><?xml version="1.0" encoding="utf-8"?>
-<w:styles xmlns:mc="http://schemas.openxmlformats.org/markup-compatibility/2006" xmlns:r="http://schemas.openxmlformats.org/officeDocument/2006/relationships" xmlns:w="http://schemas.openxmlformats.org/wordprocessingml/2006/main" xmlns:w14="http://schemas.microsoft.com/office/word/2010/wordml" xmlns:w15="http://schemas.microsoft.com/office/word/2012/wordml" xmlns:w16cex="http://schemas.microsoft.com/office/word/2018/wordml/cex" xmlns:w16cid="http://schemas.microsoft.com/office/word/2016/wordml/cid" xmlns:w16="http://schemas.microsoft.com/office/word/2018/wordml" xmlns:w16sdtdh="http://schemas.microsoft.com/office/word/2020/wordml/sdtdatahash" xmlns:w16se="http://schemas.microsoft.com/office/word/2015/wordml/symex" mc:Ignorable="w14 w15 w16se w16cid w16 w16cex w16sdtdh">
+<w:styles xmlns:mc="http://schemas.openxmlformats.org/markup-compatibility/2006" xmlns:r="http://schemas.openxmlformats.org/officeDocument/2006/relationships" xmlns:w="http://schemas.openxmlformats.org/wordprocessingml/2006/main" xmlns:w14="http://schemas.microsoft.com/office/word/2010/wordml" xmlns:w15="http://schemas.microsoft.com/office/word/2012/wordml" xmlns:w16cex="http://schemas.microsoft.com/office/word/2018/wordml/cex" xmlns:w16cid="http://schemas.microsoft.com/office/word/2016/wordml/cid" xmlns:w16="http://schemas.microsoft.com/office/word/2018/wordml" xmlns:w16du="http://schemas.microsoft.com/office/word/2023/wordml/word16du" xmlns:w16sdtdh="http://schemas.microsoft.com/office/word/2020/wordml/sdtdatahash" xmlns:w16se="http://schemas.microsoft.com/office/word/2015/wordml/symex" mc:Ignorable="w14 w15 w16se w16cid w16 w16cex w16sdtdh w16du">
   <w:docDefaults>
     <w:rPrDefault>
       <w:rPr>

</xml_diff>